<commit_message>
update with data source
</commit_message>
<xml_diff>
--- a/analysis/paper/paper.docx
+++ b/analysis/paper/paper.docx
@@ -1431,7 +1431,7 @@
         <w:t xml:space="preserve"> </w:t>
       </w:r>
       <w:r>
-        <w:t xml:space="preserve">used for all the analysis and visualizations contained in this paper is included in the Supplementary Online Materials at https://doi.org/xxx/xxx/xxx to enable re-use of materials and improve reproducibility and transparency</w:t>
+        <w:t xml:space="preserve">used for all the analysis and visualizations contained in this paper is included in the Supplementary Online Materials at https://doi.org/10.5281/zenodo.14897253 to enable re-use of materials and improve reproducibility and transparency</w:t>
       </w:r>
       <w:r>
         <w:t xml:space="preserve"> </w:t>
@@ -3216,20 +3216,10 @@
         <w:t xml:space="preserve"> </w:t>
       </w:r>
       <w:r>
-        <w:t xml:space="preserve">(</w:t>
-      </w:r>
-      <w:r>
-        <w:rPr>
-          <w:bCs/>
-          <w:b/>
-        </w:rPr>
-        <w:t xml:space="preserve">Lakatos1978model?</w:t>
-      </w:r>
-      <w:r>
-        <w:t xml:space="preserve">)</w:t>
-      </w:r>
-      <w:r>
-        <w:t xml:space="preserve">’s of a research program as a central foundation of irrefutable core assumptions complemented by a set of hypotheses, models, and methods that are adjusted, modified, or replaced by day-to-day research. Archaeology consists of multiple programs like this, with distinct and sometimes non-overlapping sets of core assumptions, such as processual and post-processual archaeology. Some programs are more amenable to reproducibility, while others offer insights through alternative methods. Among the programs that depend on quantitative methods to assess hypotheses and models, if they are to continue to progress through increased consensus through the accumulation of reliable facts and methods, it is essential for researchers to take computational reproducibility seriously. Computers have become a central field and laboratory instrument for much of our work, so we have an ethical duty to document how we change our data as it flows through silicon just as carefully as we document the operating parameters of a mass spectrometer or any other field or laboratory instrument. However, the current state of quantitative archaeology, with most researchers not using open source code, is comparable to the secrecy of alchemy prior to the emergence of chemistry. Abandoning this habit of secrecy in favour of transparency and reproducibility is vital if we are to avoid a future where our journals are filled with pretty pictures that the reader has no hope of repeating or adapting in their own work. Computational reproducibility must be considered a minimum requirement for evaluating the integrity and usefulness of empirical results.</w:t>
+        <w:t xml:space="preserve">Lakatos (1978)</w:t>
+      </w:r>
+      <w:r>
+        <w:t xml:space="preserve">’s model of a research program as a central foundation of irrefutable core assumptions complemented by a set of hypotheses, models, and methods that are adjusted, modified, or replaced by day-to-day research. Archaeology consists of multiple programs like this, with distinct and sometimes non-overlapping sets of core assumptions, such as processual and post-processual archaeology. Some programs are more amenable to reproducibility, while others offer insights through alternative methods. Among the programs that depend on quantitative methods to assess hypotheses and models, if they are to continue to progress through increased consensus through the accumulation of reliable facts and methods, it is essential for researchers to take computational reproducibility seriously. Computers have become a central field and laboratory instrument for much of our work, so we have an ethical duty to document how we change our data as it flows through silicon just as carefully as we document the operating parameters of a mass spectrometer or any other field or laboratory instrument. However, the current state of quantitative archaeology, with most researchers not using open source code, is comparable to the secrecy of alchemy prior to the emergence of chemistry. Abandoning this habit of secrecy in favour of transparency and reproducibility is vital if we are to avoid a future where our journals are filled with pretty pictures that the reader has no hope of repeating or adapting in their own work. Computational reproducibility must be considered a minimum requirement for evaluating the integrity and usefulness of empirical results.</w:t>
       </w:r>
     </w:p>
     <w:p>
@@ -3273,7 +3263,7 @@
         <w:pStyle w:val="FirstParagraph"/>
       </w:pPr>
       <w:r>
-        <w:t xml:space="preserve">Versions of this paper were presented at the Big Data in Archaeology Conference at the McDonald Institute for Archaeological Research at the University of Cambridge (2019) and the Workshop on Exploring Data-Driven Solutions to Archaeological Problems at the Abu Dhabi Institute at New York University (2025). Thanks to the participants of those events for their feedback. Thanks to the JAS editors for the invitation to contribute to this special issue.</w:t>
+        <w:t xml:space="preserve">Versions of this paper were presented at the Summer School on Reproducible Research In Landscape Archaeology at the Freie Universität Berlin and Christian-Albrechts-Universität zu Kiel (2017), the Big Data in Archaeology Conference at the McDonald Institute for Archaeological Research at the University of Cambridge (2019) and the Workshop on Exploring Data-Driven Solutions to Archaeological Problems at the Abu Dhabi Institute at New York University (2025). Thanks to the participants of those events for their feedback. Thanks to the JAS editors for the invitation to contribute to this special issue.</w:t>
       </w:r>
     </w:p>
     <w:bookmarkEnd w:id="47"/>
@@ -3291,11 +3281,11 @@
         <w:pStyle w:val="FirstParagraph"/>
       </w:pPr>
       <w:r>
-        <w:t xml:space="preserve">The data that support the findings of this study are openly available in [repository name] at http://doi.org/[doi]</w:t>
+        <w:t xml:space="preserve">The data that support the findings of this study are openly available in Zenodo at http://doi.org/10.5281/zenodo.14897253</w:t>
       </w:r>
     </w:p>
     <w:bookmarkEnd w:id="48"/>
-    <w:bookmarkStart w:id="202" w:name="references"/>
+    <w:bookmarkStart w:id="203" w:name="references"/>
     <w:p>
       <w:pPr>
         <w:pStyle w:val="Heading1"/>
@@ -3304,7 +3294,7 @@
         <w:t xml:space="preserve">References</w:t>
       </w:r>
     </w:p>
-    <w:bookmarkStart w:id="201" w:name="refs"/>
+    <w:bookmarkStart w:id="202" w:name="refs"/>
     <w:bookmarkStart w:id="49" w:name="ref-alff2014swift"/>
     <w:p>
       <w:pPr>
@@ -4150,7 +4140,17 @@
       </w:hyperlink>
     </w:p>
     <w:bookmarkEnd w:id="123"/>
-    <w:bookmarkStart w:id="124" w:name="ref-landau2021targets"/>
+    <w:bookmarkStart w:id="124" w:name="ref-Lakatos1978"/>
+    <w:p>
+      <w:pPr>
+        <w:pStyle w:val="Bibliography"/>
+      </w:pPr>
+      <w:r>
+        <w:t xml:space="preserve">Lakatos, I., 1978. The methodology of scientific research programmes, Philosophical papers. Cambridge University Press, Cambridge.</w:t>
+      </w:r>
+    </w:p>
+    <w:bookmarkEnd w:id="124"/>
+    <w:bookmarkStart w:id="125" w:name="ref-landau2021targets"/>
     <w:p>
       <w:pPr>
         <w:pStyle w:val="Bibliography"/>
@@ -4159,8 +4159,8 @@
         <w:t xml:space="preserve">Landau, W.M., 2021. The targets r package: A dynamic make-like function-oriented pipeline toolkit for reproducibility and high-performance computing. Journal of Open Source Software 6, 2959.</w:t>
       </w:r>
     </w:p>
-    <w:bookmarkEnd w:id="124"/>
-    <w:bookmarkStart w:id="125" w:name="ref-leroigourhan1946"/>
+    <w:bookmarkEnd w:id="125"/>
+    <w:bookmarkStart w:id="126" w:name="ref-leroigourhan1946"/>
     <w:p>
       <w:pPr>
         <w:pStyle w:val="Bibliography"/>
@@ -4169,8 +4169,8 @@
         <w:t xml:space="preserve">Leroi-Gourhan, A., 1946. Archéologie du pacifique-nord: Matériaux pour l’étude des relations entre les peuples riverains d’asie et d’amérique, Travaux et mémoires de l’institut d’ethnologie. Institut d’ethnologie, Paris.</w:t>
       </w:r>
     </w:p>
-    <w:bookmarkEnd w:id="125"/>
-    <w:bookmarkStart w:id="127" w:name="X2a408c875025bf307ba7a704aa0438f9962168d"/>
+    <w:bookmarkEnd w:id="126"/>
+    <w:bookmarkStart w:id="128" w:name="X2a408c875025bf307ba7a704aa0438f9962168d"/>
     <w:p>
       <w:pPr>
         <w:pStyle w:val="Bibliography"/>
@@ -4181,7 +4181,7 @@
       <w:r>
         <w:t xml:space="preserve"> </w:t>
       </w:r>
-      <w:hyperlink r:id="rId126">
+      <w:hyperlink r:id="rId127">
         <w:r>
           <w:rPr>
             <w:rStyle w:val="Hyperlink"/>
@@ -4190,8 +4190,8 @@
         </w:r>
       </w:hyperlink>
     </w:p>
-    <w:bookmarkEnd w:id="127"/>
-    <w:bookmarkStart w:id="129" w:name="ref-liaoApplyingMaskRCNN2024"/>
+    <w:bookmarkEnd w:id="128"/>
+    <w:bookmarkStart w:id="130" w:name="ref-liaoApplyingMaskRCNN2024"/>
     <w:p>
       <w:pPr>
         <w:pStyle w:val="Bibliography"/>
@@ -4202,7 +4202,7 @@
       <w:r>
         <w:t xml:space="preserve"> </w:t>
       </w:r>
-      <w:hyperlink r:id="rId128">
+      <w:hyperlink r:id="rId129">
         <w:r>
           <w:rPr>
             <w:rStyle w:val="Hyperlink"/>
@@ -4211,8 +4211,8 @@
         </w:r>
       </w:hyperlink>
     </w:p>
-    <w:bookmarkEnd w:id="129"/>
-    <w:bookmarkStart w:id="130" w:name="ref-malashichev2017open"/>
+    <w:bookmarkEnd w:id="130"/>
+    <w:bookmarkStart w:id="131" w:name="ref-malashichev2017open"/>
     <w:p>
       <w:pPr>
         <w:pStyle w:val="Bibliography"/>
@@ -4221,8 +4221,8 @@
         <w:t xml:space="preserve">Malashichev, Y., 2017. From open access to open science. Biological Communications 3–5.</w:t>
       </w:r>
     </w:p>
-    <w:bookmarkEnd w:id="130"/>
-    <w:bookmarkStart w:id="132" w:name="ref-martin2024editors"/>
+    <w:bookmarkEnd w:id="131"/>
+    <w:bookmarkStart w:id="133" w:name="ref-martin2024editors"/>
     <w:p>
       <w:pPr>
         <w:pStyle w:val="Bibliography"/>
@@ -4233,7 +4233,7 @@
       <w:r>
         <w:t xml:space="preserve"> </w:t>
       </w:r>
-      <w:hyperlink r:id="rId131">
+      <w:hyperlink r:id="rId132">
         <w:r>
           <w:rPr>
             <w:rStyle w:val="Hyperlink"/>
@@ -4242,8 +4242,8 @@
         </w:r>
       </w:hyperlink>
     </w:p>
-    <w:bookmarkEnd w:id="132"/>
-    <w:bookmarkStart w:id="134" w:name="X4714c2a817f3dd73e21762b0e288664f7f2969d"/>
+    <w:bookmarkEnd w:id="133"/>
+    <w:bookmarkStart w:id="135" w:name="X4714c2a817f3dd73e21762b0e288664f7f2969d"/>
     <w:p>
       <w:pPr>
         <w:pStyle w:val="Bibliography"/>
@@ -4254,7 +4254,7 @@
       <w:r>
         <w:t xml:space="preserve"> </w:t>
       </w:r>
-      <w:hyperlink r:id="rId133">
+      <w:hyperlink r:id="rId134">
         <w:r>
           <w:rPr>
             <w:rStyle w:val="Hyperlink"/>
@@ -4266,8 +4266,8 @@
         <w:t xml:space="preserve">.</w:t>
       </w:r>
     </w:p>
-    <w:bookmarkEnd w:id="134"/>
-    <w:bookmarkStart w:id="136" w:name="ref-marwick2024introducing"/>
+    <w:bookmarkEnd w:id="135"/>
+    <w:bookmarkStart w:id="137" w:name="ref-marwick2024introducing"/>
     <w:p>
       <w:pPr>
         <w:pStyle w:val="Bibliography"/>
@@ -4278,7 +4278,7 @@
       <w:r>
         <w:t xml:space="preserve"> </w:t>
       </w:r>
-      <w:hyperlink r:id="rId135">
+      <w:hyperlink r:id="rId136">
         <w:r>
           <w:rPr>
             <w:rStyle w:val="Hyperlink"/>
@@ -4287,8 +4287,8 @@
         </w:r>
       </w:hyperlink>
     </w:p>
-    <w:bookmarkEnd w:id="136"/>
-    <w:bookmarkStart w:id="138" w:name="X2deffec8b40d8ad2b07451f2388f41e1a1d764f"/>
+    <w:bookmarkEnd w:id="137"/>
+    <w:bookmarkStart w:id="139" w:name="X2deffec8b40d8ad2b07451f2388f41e1a1d764f"/>
     <w:p>
       <w:pPr>
         <w:pStyle w:val="Bibliography"/>
@@ -4299,7 +4299,7 @@
       <w:r>
         <w:t xml:space="preserve"> </w:t>
       </w:r>
-      <w:hyperlink r:id="rId137">
+      <w:hyperlink r:id="rId138">
         <w:r>
           <w:rPr>
             <w:rStyle w:val="Hyperlink"/>
@@ -4308,8 +4308,8 @@
         </w:r>
       </w:hyperlink>
     </w:p>
-    <w:bookmarkEnd w:id="138"/>
-    <w:bookmarkStart w:id="140" w:name="ref-doi:10.1080/00031305.2017.1375986"/>
+    <w:bookmarkEnd w:id="139"/>
+    <w:bookmarkStart w:id="141" w:name="ref-doi:10.1080/00031305.2017.1375986"/>
     <w:p>
       <w:pPr>
         <w:pStyle w:val="Bibliography"/>
@@ -4320,7 +4320,7 @@
       <w:r>
         <w:t xml:space="preserve"> </w:t>
       </w:r>
-      <w:hyperlink r:id="rId139">
+      <w:hyperlink r:id="rId140">
         <w:r>
           <w:rPr>
             <w:rStyle w:val="Hyperlink"/>
@@ -4329,8 +4329,8 @@
         </w:r>
       </w:hyperlink>
     </w:p>
-    <w:bookmarkEnd w:id="140"/>
-    <w:bookmarkStart w:id="142" w:name="ref-marwickHowUseReplication2020"/>
+    <w:bookmarkEnd w:id="141"/>
+    <w:bookmarkStart w:id="143" w:name="ref-marwickHowUseReplication2020"/>
     <w:p>
       <w:pPr>
         <w:pStyle w:val="Bibliography"/>
@@ -4341,7 +4341,7 @@
       <w:r>
         <w:t xml:space="preserve"> </w:t>
       </w:r>
-      <w:hyperlink r:id="rId141">
+      <w:hyperlink r:id="rId142">
         <w:r>
           <w:rPr>
             <w:rStyle w:val="Hyperlink"/>
@@ -4350,8 +4350,8 @@
         </w:r>
       </w:hyperlink>
     </w:p>
-    <w:bookmarkEnd w:id="142"/>
-    <w:bookmarkStart w:id="143" w:name="ref-moed1998new"/>
+    <w:bookmarkEnd w:id="143"/>
+    <w:bookmarkStart w:id="144" w:name="ref-moed1998new"/>
     <w:p>
       <w:pPr>
         <w:pStyle w:val="Bibliography"/>
@@ -4360,8 +4360,8 @@
         <w:t xml:space="preserve">Moed, H.F., Van Leeuwen, T.N., Reedijk, J., 1998. A new classification system to describe the ageing of scientific journals and their impact factors. Journal of Documentation 54, 387–419.</w:t>
       </w:r>
     </w:p>
-    <w:bookmarkEnd w:id="143"/>
-    <w:bookmarkStart w:id="145" w:name="ref-monnaStudyingSerialityMaterial2024"/>
+    <w:bookmarkEnd w:id="144"/>
+    <w:bookmarkStart w:id="146" w:name="ref-monnaStudyingSerialityMaterial2024"/>
     <w:p>
       <w:pPr>
         <w:pStyle w:val="Bibliography"/>
@@ -4375,7 +4375,7 @@
       <w:r>
         <w:t xml:space="preserve"> </w:t>
       </w:r>
-      <w:hyperlink r:id="rId144">
+      <w:hyperlink r:id="rId145">
         <w:r>
           <w:rPr>
             <w:rStyle w:val="Hyperlink"/>
@@ -4384,8 +4384,8 @@
         </w:r>
       </w:hyperlink>
     </w:p>
-    <w:bookmarkEnd w:id="145"/>
-    <w:bookmarkStart w:id="147" w:name="X45bcfa17b8bab9a3cd22f9a0caec9cb10f1ef2d"/>
+    <w:bookmarkEnd w:id="146"/>
+    <w:bookmarkStart w:id="148" w:name="X45bcfa17b8bab9a3cd22f9a0caec9cb10f1ef2d"/>
     <w:p>
       <w:pPr>
         <w:pStyle w:val="Bibliography"/>
@@ -4396,7 +4396,7 @@
       <w:r>
         <w:t xml:space="preserve"> </w:t>
       </w:r>
-      <w:hyperlink r:id="rId146">
+      <w:hyperlink r:id="rId147">
         <w:r>
           <w:rPr>
             <w:rStyle w:val="Hyperlink"/>
@@ -4405,8 +4405,8 @@
         </w:r>
       </w:hyperlink>
     </w:p>
-    <w:bookmarkEnd w:id="147"/>
-    <w:bookmarkStart w:id="149" w:name="ref-muench2023roles"/>
+    <w:bookmarkEnd w:id="148"/>
+    <w:bookmarkStart w:id="150" w:name="ref-muench2023roles"/>
     <w:p>
       <w:pPr>
         <w:pStyle w:val="Bibliography"/>
@@ -4417,7 +4417,7 @@
       <w:r>
         <w:t xml:space="preserve"> </w:t>
       </w:r>
-      <w:hyperlink r:id="rId148">
+      <w:hyperlink r:id="rId149">
         <w:r>
           <w:rPr>
             <w:rStyle w:val="Hyperlink"/>
@@ -4426,8 +4426,8 @@
         </w:r>
       </w:hyperlink>
     </w:p>
-    <w:bookmarkEnd w:id="149"/>
-    <w:bookmarkStart w:id="150" w:name="ref-nicolson1937scientific"/>
+    <w:bookmarkEnd w:id="150"/>
+    <w:bookmarkStart w:id="151" w:name="ref-nicolson1937scientific"/>
     <w:p>
       <w:pPr>
         <w:pStyle w:val="Bibliography"/>
@@ -4436,8 +4436,8 @@
         <w:t xml:space="preserve">Nicolson, M., Mohler, N.M., 1937. The scientific background of swift’s voyage to laputa. Annals of Science 2, 299–334.</w:t>
       </w:r>
     </w:p>
-    <w:bookmarkEnd w:id="150"/>
-    <w:bookmarkStart w:id="152" w:name="ref-nustTenSimpleRules2020"/>
+    <w:bookmarkEnd w:id="151"/>
+    <w:bookmarkStart w:id="153" w:name="ref-nustTenSimpleRules2020"/>
     <w:p>
       <w:pPr>
         <w:pStyle w:val="Bibliography"/>
@@ -4448,7 +4448,7 @@
       <w:r>
         <w:t xml:space="preserve"> </w:t>
       </w:r>
-      <w:hyperlink r:id="rId151">
+      <w:hyperlink r:id="rId152">
         <w:r>
           <w:rPr>
             <w:rStyle w:val="Hyperlink"/>
@@ -4457,8 +4457,8 @@
         </w:r>
       </w:hyperlink>
     </w:p>
-    <w:bookmarkEnd w:id="152"/>
-    <w:bookmarkStart w:id="154" w:name="ref-OpenScienceCollaboration2015"/>
+    <w:bookmarkEnd w:id="153"/>
+    <w:bookmarkStart w:id="155" w:name="ref-OpenScienceCollaboration2015"/>
     <w:p>
       <w:pPr>
         <w:pStyle w:val="Bibliography"/>
@@ -4469,7 +4469,7 @@
       <w:r>
         <w:t xml:space="preserve"> </w:t>
       </w:r>
-      <w:hyperlink r:id="rId153">
+      <w:hyperlink r:id="rId154">
         <w:r>
           <w:rPr>
             <w:rStyle w:val="Hyperlink"/>
@@ -4478,8 +4478,8 @@
         </w:r>
       </w:hyperlink>
     </w:p>
-    <w:bookmarkEnd w:id="154"/>
-    <w:bookmarkStart w:id="156" w:name="X1531df15251354a19ae873f70f95a1012650025"/>
+    <w:bookmarkEnd w:id="155"/>
+    <w:bookmarkStart w:id="157" w:name="X1531df15251354a19ae873f70f95a1012650025"/>
     <w:p>
       <w:pPr>
         <w:pStyle w:val="Bibliography"/>
@@ -4490,7 +4490,7 @@
       <w:r>
         <w:t xml:space="preserve"> </w:t>
       </w:r>
-      <w:hyperlink r:id="rId155">
+      <w:hyperlink r:id="rId156">
         <w:r>
           <w:rPr>
             <w:rStyle w:val="Hyperlink"/>
@@ -4499,8 +4499,8 @@
         </w:r>
       </w:hyperlink>
     </w:p>
-    <w:bookmarkEnd w:id="156"/>
-    <w:bookmarkStart w:id="158" w:name="Xb88e86fba5b615d91e2f46875f52e735601db22"/>
+    <w:bookmarkEnd w:id="157"/>
+    <w:bookmarkStart w:id="159" w:name="Xb88e86fba5b615d91e2f46875f52e735601db22"/>
     <w:p>
       <w:pPr>
         <w:pStyle w:val="Bibliography"/>
@@ -4511,7 +4511,7 @@
       <w:r>
         <w:t xml:space="preserve"> </w:t>
       </w:r>
-      <w:hyperlink r:id="rId157">
+      <w:hyperlink r:id="rId158">
         <w:r>
           <w:rPr>
             <w:rStyle w:val="Hyperlink"/>
@@ -4520,8 +4520,8 @@
         </w:r>
       </w:hyperlink>
     </w:p>
-    <w:bookmarkEnd w:id="158"/>
-    <w:bookmarkStart w:id="160" w:name="ref-petersZenodoSpotlightTraditional2017"/>
+    <w:bookmarkEnd w:id="159"/>
+    <w:bookmarkStart w:id="161" w:name="ref-petersZenodoSpotlightTraditional2017"/>
     <w:p>
       <w:pPr>
         <w:pStyle w:val="Bibliography"/>
@@ -4532,7 +4532,7 @@
       <w:r>
         <w:t xml:space="preserve"> </w:t>
       </w:r>
-      <w:hyperlink r:id="rId159">
+      <w:hyperlink r:id="rId160">
         <w:r>
           <w:rPr>
             <w:rStyle w:val="Hyperlink"/>
@@ -4541,8 +4541,8 @@
         </w:r>
       </w:hyperlink>
     </w:p>
-    <w:bookmarkEnd w:id="160"/>
-    <w:bookmarkStart w:id="161" w:name="ref-price1970citation"/>
+    <w:bookmarkEnd w:id="161"/>
+    <w:bookmarkStart w:id="162" w:name="ref-price1970citation"/>
     <w:p>
       <w:pPr>
         <w:pStyle w:val="Bibliography"/>
@@ -4551,8 +4551,8 @@
         <w:t xml:space="preserve">Price, D., 1970. Citation measures of hard science, technology and nonscience. Communication among scientists and engineers 3–22.</w:t>
       </w:r>
     </w:p>
-    <w:bookmarkEnd w:id="161"/>
-    <w:bookmarkStart w:id="162" w:name="X04f10d4463b043028b7f75edb0d6819149df155"/>
+    <w:bookmarkEnd w:id="162"/>
+    <w:bookmarkStart w:id="163" w:name="X04f10d4463b043028b7f75edb0d6819149df155"/>
     <w:p>
       <w:pPr>
         <w:pStyle w:val="Bibliography"/>
@@ -4561,8 +4561,8 @@
         <w:t xml:space="preserve">R Core Team, 2024. R: A language and environment for statistical computing. R Foundation for Statistical Computing. http://www.R-project.org/., Vienna, Austria.</w:t>
       </w:r>
     </w:p>
-    <w:bookmarkEnd w:id="162"/>
-    <w:bookmarkStart w:id="164" w:name="ref-ragnoSheepGoatsTaxonomic2024"/>
+    <w:bookmarkEnd w:id="163"/>
+    <w:bookmarkStart w:id="165" w:name="ref-ragnoSheepGoatsTaxonomic2024"/>
     <w:p>
       <w:pPr>
         <w:pStyle w:val="Bibliography"/>
@@ -4573,7 +4573,7 @@
       <w:r>
         <w:t xml:space="preserve"> </w:t>
       </w:r>
-      <w:hyperlink r:id="rId163">
+      <w:hyperlink r:id="rId164">
         <w:r>
           <w:rPr>
             <w:rStyle w:val="Hyperlink"/>
@@ -4582,8 +4582,8 @@
         </w:r>
       </w:hyperlink>
     </w:p>
-    <w:bookmarkEnd w:id="164"/>
-    <w:bookmarkStart w:id="165" w:name="ref-renfrew2024"/>
+    <w:bookmarkEnd w:id="165"/>
+    <w:bookmarkStart w:id="166" w:name="ref-renfrew2024"/>
     <w:p>
       <w:pPr>
         <w:pStyle w:val="Bibliography"/>
@@ -4592,8 +4592,8 @@
         <w:t xml:space="preserve">Renfrew, C., Bahn, P., DeMarrais, E., 2024. Archaeology: Theories, methods, and practice, 9th ed. Thames &amp; Hudson, New York.</w:t>
       </w:r>
     </w:p>
-    <w:bookmarkEnd w:id="165"/>
-    <w:bookmarkStart w:id="167" w:name="Xcc37660e16ea7972e6e25c56d3e57ffa3121fd4"/>
+    <w:bookmarkEnd w:id="166"/>
+    <w:bookmarkStart w:id="168" w:name="Xcc37660e16ea7972e6e25c56d3e57ffa3121fd4"/>
     <w:p>
       <w:pPr>
         <w:pStyle w:val="Bibliography"/>
@@ -4604,7 +4604,7 @@
       <w:r>
         <w:t xml:space="preserve"> </w:t>
       </w:r>
-      <w:hyperlink r:id="rId166">
+      <w:hyperlink r:id="rId167">
         <w:r>
           <w:rPr>
             <w:rStyle w:val="Hyperlink"/>
@@ -4613,8 +4613,8 @@
         </w:r>
       </w:hyperlink>
     </w:p>
-    <w:bookmarkEnd w:id="167"/>
-    <w:bookmarkStart w:id="169" w:name="X3b56e4ff3d20103c4ff2d453bfdae28c29e7398"/>
+    <w:bookmarkEnd w:id="168"/>
+    <w:bookmarkStart w:id="170" w:name="X3b56e4ff3d20103c4ff2d453bfdae28c29e7398"/>
     <w:p>
       <w:pPr>
         <w:pStyle w:val="Bibliography"/>
@@ -4625,7 +4625,7 @@
       <w:r>
         <w:t xml:space="preserve"> </w:t>
       </w:r>
-      <w:hyperlink r:id="rId168">
+      <w:hyperlink r:id="rId169">
         <w:r>
           <w:rPr>
             <w:rStyle w:val="Hyperlink"/>
@@ -4634,8 +4634,8 @@
         </w:r>
       </w:hyperlink>
     </w:p>
-    <w:bookmarkEnd w:id="169"/>
-    <w:bookmarkStart w:id="171" w:name="X34f12169e7992fcc9dd3445f4286252380552f0"/>
+    <w:bookmarkEnd w:id="170"/>
+    <w:bookmarkStart w:id="172" w:name="X34f12169e7992fcc9dd3445f4286252380552f0"/>
     <w:p>
       <w:pPr>
         <w:pStyle w:val="Bibliography"/>
@@ -4646,7 +4646,7 @@
       <w:r>
         <w:t xml:space="preserve"> </w:t>
       </w:r>
-      <w:hyperlink r:id="rId170">
+      <w:hyperlink r:id="rId171">
         <w:r>
           <w:rPr>
             <w:rStyle w:val="Hyperlink"/>
@@ -4655,8 +4655,8 @@
         </w:r>
       </w:hyperlink>
     </w:p>
-    <w:bookmarkEnd w:id="171"/>
-    <w:bookmarkStart w:id="172" w:name="ref-shapin2011leviathan"/>
+    <w:bookmarkEnd w:id="172"/>
+    <w:bookmarkStart w:id="173" w:name="ref-shapin2011leviathan"/>
     <w:p>
       <w:pPr>
         <w:pStyle w:val="Bibliography"/>
@@ -4665,8 +4665,8 @@
         <w:t xml:space="preserve">Shapin, S., Schaffer, S., 2011. Leviathan and the air-pump: Hobbes, boyle, and the experimental life. Princeton University Press.</w:t>
       </w:r>
     </w:p>
-    <w:bookmarkEnd w:id="172"/>
-    <w:bookmarkStart w:id="174" w:name="ref-smithScientificGraphsHierarchy2000"/>
+    <w:bookmarkEnd w:id="173"/>
+    <w:bookmarkStart w:id="175" w:name="ref-smithScientificGraphsHierarchy2000"/>
     <w:p>
       <w:pPr>
         <w:pStyle w:val="Bibliography"/>
@@ -4677,7 +4677,7 @@
       <w:r>
         <w:t xml:space="preserve"> </w:t>
       </w:r>
-      <w:hyperlink r:id="rId173">
+      <w:hyperlink r:id="rId174">
         <w:r>
           <w:rPr>
             <w:rStyle w:val="Hyperlink"/>
@@ -4686,8 +4686,8 @@
         </w:r>
       </w:hyperlink>
     </w:p>
-    <w:bookmarkEnd w:id="174"/>
-    <w:bookmarkStart w:id="176" w:name="ref-stoddenEmpiricalAnalysisJournal2018"/>
+    <w:bookmarkEnd w:id="175"/>
+    <w:bookmarkStart w:id="177" w:name="ref-stoddenEmpiricalAnalysisJournal2018"/>
     <w:p>
       <w:pPr>
         <w:pStyle w:val="Bibliography"/>
@@ -4698,7 +4698,7 @@
       <w:r>
         <w:t xml:space="preserve"> </w:t>
       </w:r>
-      <w:hyperlink r:id="rId175">
+      <w:hyperlink r:id="rId176">
         <w:r>
           <w:rPr>
             <w:rStyle w:val="Hyperlink"/>
@@ -4707,8 +4707,8 @@
         </w:r>
       </w:hyperlink>
     </w:p>
-    <w:bookmarkEnd w:id="176"/>
-    <w:bookmarkStart w:id="178" w:name="ref-torrenceFortyYearsStill2015"/>
+    <w:bookmarkEnd w:id="177"/>
+    <w:bookmarkStart w:id="179" w:name="ref-torrenceFortyYearsStill2015"/>
     <w:p>
       <w:pPr>
         <w:pStyle w:val="Bibliography"/>
@@ -4735,7 +4735,7 @@
       <w:r>
         <w:t xml:space="preserve"> </w:t>
       </w:r>
-      <w:hyperlink r:id="rId177">
+      <w:hyperlink r:id="rId178">
         <w:r>
           <w:rPr>
             <w:rStyle w:val="Hyperlink"/>
@@ -4744,8 +4744,8 @@
         </w:r>
       </w:hyperlink>
     </w:p>
-    <w:bookmarkEnd w:id="178"/>
-    <w:bookmarkStart w:id="180" w:name="ref-trisovicLargescaleStudyResearch2022"/>
+    <w:bookmarkEnd w:id="179"/>
+    <w:bookmarkStart w:id="181" w:name="ref-trisovicLargescaleStudyResearch2022"/>
     <w:p>
       <w:pPr>
         <w:pStyle w:val="Bibliography"/>
@@ -4756,7 +4756,7 @@
       <w:r>
         <w:t xml:space="preserve"> </w:t>
       </w:r>
-      <w:hyperlink r:id="rId179">
+      <w:hyperlink r:id="rId180">
         <w:r>
           <w:rPr>
             <w:rStyle w:val="Hyperlink"/>
@@ -4765,8 +4765,8 @@
         </w:r>
       </w:hyperlink>
     </w:p>
-    <w:bookmarkEnd w:id="180"/>
-    <w:bookmarkStart w:id="182" w:name="ref-renv"/>
+    <w:bookmarkEnd w:id="181"/>
+    <w:bookmarkStart w:id="183" w:name="ref-renv"/>
     <w:p>
       <w:pPr>
         <w:pStyle w:val="Bibliography"/>
@@ -4777,7 +4777,7 @@
       <w:r>
         <w:t xml:space="preserve"> </w:t>
       </w:r>
-      <w:hyperlink r:id="rId181">
+      <w:hyperlink r:id="rId182">
         <w:r>
           <w:rPr>
             <w:rStyle w:val="Hyperlink"/>
@@ -4789,8 +4789,8 @@
         <w:t xml:space="preserve">.</w:t>
       </w:r>
     </w:p>
-    <w:bookmarkEnd w:id="182"/>
-    <w:bookmarkStart w:id="184" w:name="ref-vernonMethodDefiningDispersed2024"/>
+    <w:bookmarkEnd w:id="183"/>
+    <w:bookmarkStart w:id="185" w:name="ref-vernonMethodDefiningDispersed2024"/>
     <w:p>
       <w:pPr>
         <w:pStyle w:val="Bibliography"/>
@@ -4801,7 +4801,7 @@
       <w:r>
         <w:t xml:space="preserve"> </w:t>
       </w:r>
-      <w:hyperlink r:id="rId183">
+      <w:hyperlink r:id="rId184">
         <w:r>
           <w:rPr>
             <w:rStyle w:val="Hyperlink"/>
@@ -4810,8 +4810,8 @@
         </w:r>
       </w:hyperlink>
     </w:p>
-    <w:bookmarkEnd w:id="184"/>
-    <w:bookmarkStart w:id="186" w:name="ref-vilhuber2019report"/>
+    <w:bookmarkEnd w:id="185"/>
+    <w:bookmarkStart w:id="187" w:name="ref-vilhuber2019report"/>
     <w:p>
       <w:pPr>
         <w:pStyle w:val="Bibliography"/>
@@ -4822,7 +4822,7 @@
       <w:r>
         <w:t xml:space="preserve"> </w:t>
       </w:r>
-      <w:hyperlink r:id="rId185">
+      <w:hyperlink r:id="rId186">
         <w:r>
           <w:rPr>
             <w:rStyle w:val="Hyperlink"/>
@@ -4831,8 +4831,8 @@
         </w:r>
       </w:hyperlink>
     </w:p>
-    <w:bookmarkEnd w:id="186"/>
-    <w:bookmarkStart w:id="188" w:name="ref-willExploringUtilityUnretouched2025"/>
+    <w:bookmarkEnd w:id="187"/>
+    <w:bookmarkStart w:id="189" w:name="ref-willExploringUtilityUnretouched2025"/>
     <w:p>
       <w:pPr>
         <w:pStyle w:val="Bibliography"/>
@@ -4843,7 +4843,7 @@
       <w:r>
         <w:t xml:space="preserve"> </w:t>
       </w:r>
-      <w:hyperlink r:id="rId187">
+      <w:hyperlink r:id="rId188">
         <w:r>
           <w:rPr>
             <w:rStyle w:val="Hyperlink"/>
@@ -4852,8 +4852,8 @@
         </w:r>
       </w:hyperlink>
     </w:p>
-    <w:bookmarkEnd w:id="188"/>
-    <w:bookmarkStart w:id="190" w:name="ref-wilsonGoodEnoughPractices2017"/>
+    <w:bookmarkEnd w:id="189"/>
+    <w:bookmarkStart w:id="191" w:name="ref-wilsonGoodEnoughPractices2017"/>
     <w:p>
       <w:pPr>
         <w:pStyle w:val="Bibliography"/>
@@ -4864,7 +4864,7 @@
       <w:r>
         <w:t xml:space="preserve"> </w:t>
       </w:r>
-      <w:hyperlink r:id="rId189">
+      <w:hyperlink r:id="rId190">
         <w:r>
           <w:rPr>
             <w:rStyle w:val="Hyperlink"/>
@@ -4873,8 +4873,8 @@
         </w:r>
       </w:hyperlink>
     </w:p>
-    <w:bookmarkEnd w:id="190"/>
-    <w:bookmarkStart w:id="192" w:name="Xe8e964ca2d2d3668082eafac925802545c5f3a5"/>
+    <w:bookmarkEnd w:id="191"/>
+    <w:bookmarkStart w:id="193" w:name="Xe8e964ca2d2d3668082eafac925802545c5f3a5"/>
     <w:p>
       <w:pPr>
         <w:pStyle w:val="Bibliography"/>
@@ -4885,7 +4885,7 @@
       <w:r>
         <w:t xml:space="preserve"> </w:t>
       </w:r>
-      <w:hyperlink r:id="rId191">
+      <w:hyperlink r:id="rId192">
         <w:r>
           <w:rPr>
             <w:rStyle w:val="Hyperlink"/>
@@ -4894,8 +4894,8 @@
         </w:r>
       </w:hyperlink>
     </w:p>
-    <w:bookmarkEnd w:id="192"/>
-    <w:bookmarkStart w:id="193" w:name="ref-wrobel2024partnering"/>
+    <w:bookmarkEnd w:id="193"/>
+    <w:bookmarkStart w:id="194" w:name="ref-wrobel2024partnering"/>
     <w:p>
       <w:pPr>
         <w:pStyle w:val="Bibliography"/>
@@ -4904,8 +4904,8 @@
         <w:t xml:space="preserve">Wrobel, J., Hector, E.C., Crawford, L., McGowan, L.D., Silva, N. da, Goldsmith, J., Hicks, S., Kane, M., Lee, Y., Mayrink, V., others, 2024. Partnering with authors to enhance reproducibility at JASA. Journal of the American Statistical Association 1–3.</w:t>
       </w:r>
     </w:p>
-    <w:bookmarkEnd w:id="193"/>
-    <w:bookmarkStart w:id="195" w:name="ref-xiongStatePlayReproducibility2023"/>
+    <w:bookmarkEnd w:id="194"/>
+    <w:bookmarkStart w:id="196" w:name="ref-xiongStatePlayReproducibility2023"/>
     <w:p>
       <w:pPr>
         <w:pStyle w:val="Bibliography"/>
@@ -4916,7 +4916,7 @@
       <w:r>
         <w:t xml:space="preserve"> </w:t>
       </w:r>
-      <w:hyperlink r:id="rId194">
+      <w:hyperlink r:id="rId195">
         <w:r>
           <w:rPr>
             <w:rStyle w:val="Hyperlink"/>
@@ -4925,8 +4925,8 @@
         </w:r>
       </w:hyperlink>
     </w:p>
-    <w:bookmarkEnd w:id="195"/>
-    <w:bookmarkStart w:id="197" w:name="ref-yitzhakiRelationTitleLength2002"/>
+    <w:bookmarkEnd w:id="196"/>
+    <w:bookmarkStart w:id="198" w:name="ref-yitzhakiRelationTitleLength2002"/>
     <w:p>
       <w:pPr>
         <w:pStyle w:val="Bibliography"/>
@@ -4937,7 +4937,7 @@
       <w:r>
         <w:t xml:space="preserve"> </w:t>
       </w:r>
-      <w:hyperlink r:id="rId196">
+      <w:hyperlink r:id="rId197">
         <w:r>
           <w:rPr>
             <w:rStyle w:val="Hyperlink"/>
@@ -4946,8 +4946,8 @@
         </w:r>
       </w:hyperlink>
     </w:p>
-    <w:bookmarkEnd w:id="197"/>
-    <w:bookmarkStart w:id="199" w:name="X2a695d50ae7de10f63ed307393b611c8f170a35"/>
+    <w:bookmarkEnd w:id="198"/>
+    <w:bookmarkStart w:id="200" w:name="X2a695d50ae7de10f63ed307393b611c8f170a35"/>
     <w:p>
       <w:pPr>
         <w:pStyle w:val="Bibliography"/>
@@ -4958,7 +4958,7 @@
       <w:r>
         <w:t xml:space="preserve"> </w:t>
       </w:r>
-      <w:hyperlink r:id="rId198">
+      <w:hyperlink r:id="rId199">
         <w:r>
           <w:rPr>
             <w:rStyle w:val="Hyperlink"/>
@@ -4967,8 +4967,8 @@
         </w:r>
       </w:hyperlink>
     </w:p>
-    <w:bookmarkEnd w:id="199"/>
-    <w:bookmarkStart w:id="200" w:name="ref-zuckerman1972age"/>
+    <w:bookmarkEnd w:id="200"/>
+    <w:bookmarkStart w:id="201" w:name="ref-zuckerman1972age"/>
     <w:p>
       <w:pPr>
         <w:pStyle w:val="Bibliography"/>
@@ -4977,14 +4977,14 @@
         <w:t xml:space="preserve">Zuckerman, H., Merton, R.K., 1972. Age, aging, and age structure in science. Higher Education 4, 1–4.</w:t>
       </w:r>
     </w:p>
-    <w:bookmarkEnd w:id="200"/>
     <w:bookmarkEnd w:id="201"/>
+    <w:bookmarkEnd w:id="202"/>
     <w:p>
       <w:r>
         <w:br w:type="page"/>
       </w:r>
     </w:p>
-    <w:bookmarkEnd w:id="202"/>
+    <w:bookmarkEnd w:id="203"/>
     <w:sectPr>
       <w:pgSz w:h="15840" w:w="12240"/>
       <w:pgMar w:bottom="1440" w:footer="720" w:gutter="0" w:header="720" w:left="1440" w:right="1440" w:top="1440"/>

</xml_diff>